<commit_message>
Some tweaks. Clarified super stats in leveling doc
</commit_message>
<xml_diff>
--- a/SupersNew/adventures/issue4.docx
+++ b/SupersNew/adventures/issue4.docx
@@ -14,14 +14,7 @@
           <w:b/>
           <w:sz w:val="28"/>
         </w:rPr>
-        <w:t xml:space="preserve">Issue </w:t>
-      </w:r>
-      <w:r>
-        <w:rPr>
-          <w:b/>
-          <w:sz w:val="28"/>
-        </w:rPr>
-        <w:t xml:space="preserve">4 – Battle with </w:t>
+        <w:t xml:space="preserve">Issue 4 – Battle with </w:t>
       </w:r>
       <w:proofErr w:type="spellStart"/>
       <w:r>
@@ -465,8 +458,6 @@
       <w:r>
         <w:t>When the battle is joined, he will sniff at something from his hand and then flame on</w:t>
       </w:r>
-      <w:bookmarkStart w:id="0" w:name="_GoBack"/>
-      <w:bookmarkEnd w:id="0"/>
     </w:p>
     <w:p>
       <w:pPr>
@@ -5003,6 +4994,265 @@
       </w:pPr>
     </w:p>
     <w:p/>
+    <w:p>
+      <w:pPr>
+        <w:rPr>
+          <w:b/>
+        </w:rPr>
+      </w:pPr>
+      <w:r>
+        <w:rPr>
+          <w:b/>
+        </w:rPr>
+        <w:t xml:space="preserve">How Do We Get PCs To The </w:t>
+      </w:r>
+      <w:proofErr w:type="gramStart"/>
+      <w:r>
+        <w:rPr>
+          <w:b/>
+        </w:rPr>
+        <w:t>Party</w:t>
+      </w:r>
+      <w:proofErr w:type="gramEnd"/>
+    </w:p>
+    <w:p>
+      <w:pPr>
+        <w:pStyle w:val="ListParagraph"/>
+        <w:numPr>
+          <w:ilvl w:val="0"/>
+          <w:numId w:val="4"/>
+        </w:numPr>
+      </w:pPr>
+      <w:r>
+        <w:t>Since it has been noted that the illness and the strange silver stuff are connected, perhaps the food vendors are somehow involved</w:t>
+      </w:r>
+    </w:p>
+    <w:p>
+      <w:pPr>
+        <w:pStyle w:val="ListParagraph"/>
+        <w:numPr>
+          <w:ilvl w:val="1"/>
+          <w:numId w:val="4"/>
+        </w:numPr>
+      </w:pPr>
+      <w:r>
+        <w:t>A few quick searches will note that Nan’s Dogs has recently changed hands</w:t>
+      </w:r>
+    </w:p>
+    <w:p>
+      <w:pPr>
+        <w:pStyle w:val="ListParagraph"/>
+        <w:numPr>
+          <w:ilvl w:val="1"/>
+          <w:numId w:val="4"/>
+        </w:numPr>
+      </w:pPr>
+      <w:r>
+        <w:t xml:space="preserve">It was recently acquired for a ridiculously small amount of money by someone named </w:t>
+      </w:r>
+      <w:proofErr w:type="spellStart"/>
+      <w:r>
+        <w:rPr>
+          <w:u w:val="single"/>
+        </w:rPr>
+        <w:t>Diro</w:t>
+      </w:r>
+      <w:proofErr w:type="spellEnd"/>
+      <w:r>
+        <w:rPr>
+          <w:u w:val="single"/>
+        </w:rPr>
+        <w:t xml:space="preserve"> Saladin</w:t>
+      </w:r>
+    </w:p>
+    <w:p>
+      <w:pPr>
+        <w:pStyle w:val="ListParagraph"/>
+        <w:numPr>
+          <w:ilvl w:val="2"/>
+          <w:numId w:val="4"/>
+        </w:numPr>
+      </w:pPr>
+      <w:proofErr w:type="spellStart"/>
+      <w:r>
+        <w:rPr>
+          <w:u w:val="single"/>
+        </w:rPr>
+        <w:t>Diro</w:t>
+      </w:r>
+      <w:proofErr w:type="spellEnd"/>
+      <w:r>
+        <w:rPr>
+          <w:u w:val="single"/>
+        </w:rPr>
+        <w:t xml:space="preserve"> Saladin</w:t>
+      </w:r>
+      <w:r>
+        <w:t xml:space="preserve"> is one of the aliases of </w:t>
+      </w:r>
+      <w:proofErr w:type="spellStart"/>
+      <w:r>
+        <w:rPr>
+          <w:u w:val="single"/>
+        </w:rPr>
+        <w:t>Nanophage</w:t>
+      </w:r>
+      <w:proofErr w:type="spellEnd"/>
+    </w:p>
+    <w:p>
+      <w:pPr>
+        <w:pStyle w:val="ListParagraph"/>
+        <w:numPr>
+          <w:ilvl w:val="3"/>
+          <w:numId w:val="4"/>
+        </w:numPr>
+      </w:pPr>
+      <w:proofErr w:type="spellStart"/>
+      <w:r>
+        <w:rPr>
+          <w:u w:val="single"/>
+        </w:rPr>
+        <w:t>Nanophage</w:t>
+      </w:r>
+      <w:proofErr w:type="spellEnd"/>
+      <w:r>
+        <w:t xml:space="preserve"> is a mercenary that operates primarily in N&amp;S </w:t>
+      </w:r>
+      <w:proofErr w:type="spellStart"/>
+      <w:r>
+        <w:t>Americal</w:t>
+      </w:r>
+      <w:proofErr w:type="spellEnd"/>
+    </w:p>
+    <w:p>
+      <w:pPr>
+        <w:pStyle w:val="ListParagraph"/>
+        <w:numPr>
+          <w:ilvl w:val="3"/>
+          <w:numId w:val="4"/>
+        </w:numPr>
+      </w:pPr>
+      <w:r>
+        <w:t>He is a genius inventor and was one of the most prominent researchers of nanobot technologies</w:t>
+      </w:r>
+    </w:p>
+    <w:p>
+      <w:pPr>
+        <w:pStyle w:val="ListParagraph"/>
+        <w:numPr>
+          <w:ilvl w:val="3"/>
+          <w:numId w:val="4"/>
+        </w:numPr>
+      </w:pPr>
+      <w:r>
+        <w:t xml:space="preserve">He claims that many of his inventions were stolen by </w:t>
+      </w:r>
+      <w:proofErr w:type="spellStart"/>
+      <w:r>
+        <w:t>NovaCorp</w:t>
+      </w:r>
+      <w:proofErr w:type="spellEnd"/>
+    </w:p>
+    <w:p>
+      <w:pPr>
+        <w:pStyle w:val="ListParagraph"/>
+        <w:numPr>
+          <w:ilvl w:val="4"/>
+          <w:numId w:val="4"/>
+        </w:numPr>
+      </w:pPr>
+      <w:r>
+        <w:t>There were several lawsuits and Saladin lost</w:t>
+      </w:r>
+    </w:p>
+    <w:p>
+      <w:pPr>
+        <w:pStyle w:val="ListParagraph"/>
+        <w:numPr>
+          <w:ilvl w:val="4"/>
+          <w:numId w:val="4"/>
+        </w:numPr>
+      </w:pPr>
+      <w:r>
+        <w:t xml:space="preserve">He disappeared soon after and then </w:t>
+      </w:r>
+      <w:proofErr w:type="spellStart"/>
+      <w:r>
+        <w:t>Nanophage</w:t>
+      </w:r>
+      <w:proofErr w:type="spellEnd"/>
+      <w:r>
+        <w:t xml:space="preserve"> started selling his services in Venezuela</w:t>
+      </w:r>
+    </w:p>
+    <w:p>
+      <w:pPr>
+        <w:pStyle w:val="ListParagraph"/>
+        <w:numPr>
+          <w:ilvl w:val="2"/>
+          <w:numId w:val="4"/>
+        </w:numPr>
+      </w:pPr>
+      <w:r>
+        <w:t>Unfortunately, there are over a dozen Nan’s Dogs shops in town, as well as a storage facility, and two garages (larger and smaller)</w:t>
+      </w:r>
+    </w:p>
+    <w:p>
+      <w:pPr>
+        <w:pStyle w:val="ListParagraph"/>
+        <w:numPr>
+          <w:ilvl w:val="3"/>
+          <w:numId w:val="4"/>
+        </w:numPr>
+      </w:pPr>
+      <w:r>
+        <w:t xml:space="preserve"> Searching all of them would take days</w:t>
+      </w:r>
+    </w:p>
+    <w:p>
+      <w:pPr>
+        <w:pStyle w:val="ListParagraph"/>
+        <w:numPr>
+          <w:ilvl w:val="3"/>
+          <w:numId w:val="4"/>
+        </w:numPr>
+      </w:pPr>
+      <w:r>
+        <w:t>They might be able to search for places that have increased energy usage?</w:t>
+      </w:r>
+    </w:p>
+    <w:p>
+      <w:pPr>
+        <w:pStyle w:val="ListParagraph"/>
+        <w:numPr>
+          <w:ilvl w:val="4"/>
+          <w:numId w:val="4"/>
+        </w:numPr>
+      </w:pPr>
+      <w:r>
+        <w:t xml:space="preserve">Any reasonable financial inquiry will lead to the </w:t>
+      </w:r>
+      <w:r>
+        <w:rPr>
+          <w:b/>
+          <w:i/>
+          <w:u w:val="single"/>
+        </w:rPr>
+        <w:t>large garage</w:t>
+      </w:r>
+    </w:p>
+    <w:p>
+      <w:pPr>
+        <w:rPr>
+          <w:rFonts w:cstheme="minorHAnsi"/>
+          <w:sz w:val="20"/>
+          <w:szCs w:val="20"/>
+        </w:rPr>
+      </w:pPr>
+      <w:bookmarkStart w:id="0" w:name="_GoBack"/>
+      <w:bookmarkEnd w:id="0"/>
+    </w:p>
+    <w:p/>
     <w:p/>
     <w:sectPr>
       <w:pgSz w:w="12240" w:h="15840"/>
@@ -5355,6 +5605,119 @@
       </w:rPr>
     </w:lvl>
   </w:abstractNum>
+  <w:abstractNum w:abstractNumId="3" w15:restartNumberingAfterBreak="0">
+    <w:nsid w:val="7FF12386"/>
+    <w:multiLevelType w:val="hybridMultilevel"/>
+    <w:tmpl w:val="FCCA85E8"/>
+    <w:lvl w:ilvl="0" w:tplc="04090001">
+      <w:start w:val="1"/>
+      <w:numFmt w:val="bullet"/>
+      <w:lvlText w:val=""/>
+      <w:lvlJc w:val="left"/>
+      <w:pPr>
+        <w:ind w:left="360" w:hanging="360"/>
+      </w:pPr>
+      <w:rPr>
+        <w:rFonts w:ascii="Symbol" w:hAnsi="Symbol" w:hint="default"/>
+      </w:rPr>
+    </w:lvl>
+    <w:lvl w:ilvl="1" w:tplc="04090003">
+      <w:start w:val="1"/>
+      <w:numFmt w:val="bullet"/>
+      <w:lvlText w:val="o"/>
+      <w:lvlJc w:val="left"/>
+      <w:pPr>
+        <w:ind w:left="1080" w:hanging="360"/>
+      </w:pPr>
+      <w:rPr>
+        <w:rFonts w:ascii="Courier New" w:hAnsi="Courier New" w:cs="Courier New" w:hint="default"/>
+      </w:rPr>
+    </w:lvl>
+    <w:lvl w:ilvl="2" w:tplc="04090005">
+      <w:start w:val="1"/>
+      <w:numFmt w:val="bullet"/>
+      <w:lvlText w:val=""/>
+      <w:lvlJc w:val="left"/>
+      <w:pPr>
+        <w:ind w:left="1800" w:hanging="360"/>
+      </w:pPr>
+      <w:rPr>
+        <w:rFonts w:ascii="Wingdings" w:hAnsi="Wingdings" w:hint="default"/>
+      </w:rPr>
+    </w:lvl>
+    <w:lvl w:ilvl="3" w:tplc="04090001">
+      <w:start w:val="1"/>
+      <w:numFmt w:val="bullet"/>
+      <w:lvlText w:val=""/>
+      <w:lvlJc w:val="left"/>
+      <w:pPr>
+        <w:ind w:left="2520" w:hanging="360"/>
+      </w:pPr>
+      <w:rPr>
+        <w:rFonts w:ascii="Symbol" w:hAnsi="Symbol" w:hint="default"/>
+      </w:rPr>
+    </w:lvl>
+    <w:lvl w:ilvl="4" w:tplc="04090003">
+      <w:start w:val="1"/>
+      <w:numFmt w:val="bullet"/>
+      <w:lvlText w:val="o"/>
+      <w:lvlJc w:val="left"/>
+      <w:pPr>
+        <w:ind w:left="3240" w:hanging="360"/>
+      </w:pPr>
+      <w:rPr>
+        <w:rFonts w:ascii="Courier New" w:hAnsi="Courier New" w:cs="Courier New" w:hint="default"/>
+      </w:rPr>
+    </w:lvl>
+    <w:lvl w:ilvl="5" w:tplc="04090005" w:tentative="1">
+      <w:start w:val="1"/>
+      <w:numFmt w:val="bullet"/>
+      <w:lvlText w:val=""/>
+      <w:lvlJc w:val="left"/>
+      <w:pPr>
+        <w:ind w:left="3960" w:hanging="360"/>
+      </w:pPr>
+      <w:rPr>
+        <w:rFonts w:ascii="Wingdings" w:hAnsi="Wingdings" w:hint="default"/>
+      </w:rPr>
+    </w:lvl>
+    <w:lvl w:ilvl="6" w:tplc="04090001" w:tentative="1">
+      <w:start w:val="1"/>
+      <w:numFmt w:val="bullet"/>
+      <w:lvlText w:val=""/>
+      <w:lvlJc w:val="left"/>
+      <w:pPr>
+        <w:ind w:left="4680" w:hanging="360"/>
+      </w:pPr>
+      <w:rPr>
+        <w:rFonts w:ascii="Symbol" w:hAnsi="Symbol" w:hint="default"/>
+      </w:rPr>
+    </w:lvl>
+    <w:lvl w:ilvl="7" w:tplc="04090003" w:tentative="1">
+      <w:start w:val="1"/>
+      <w:numFmt w:val="bullet"/>
+      <w:lvlText w:val="o"/>
+      <w:lvlJc w:val="left"/>
+      <w:pPr>
+        <w:ind w:left="5400" w:hanging="360"/>
+      </w:pPr>
+      <w:rPr>
+        <w:rFonts w:ascii="Courier New" w:hAnsi="Courier New" w:cs="Courier New" w:hint="default"/>
+      </w:rPr>
+    </w:lvl>
+    <w:lvl w:ilvl="8" w:tplc="04090005" w:tentative="1">
+      <w:start w:val="1"/>
+      <w:numFmt w:val="bullet"/>
+      <w:lvlText w:val=""/>
+      <w:lvlJc w:val="left"/>
+      <w:pPr>
+        <w:ind w:left="6120" w:hanging="360"/>
+      </w:pPr>
+      <w:rPr>
+        <w:rFonts w:ascii="Wingdings" w:hAnsi="Wingdings" w:hint="default"/>
+      </w:rPr>
+    </w:lvl>
+  </w:abstractNum>
   <w:num w:numId="1">
     <w:abstractNumId w:val="1"/>
   </w:num>
@@ -5363,6 +5726,9 @@
   </w:num>
   <w:num w:numId="3">
     <w:abstractNumId w:val="2"/>
+  </w:num>
+  <w:num w:numId="4">
+    <w:abstractNumId w:val="3"/>
   </w:num>
 </w:numbering>
 </file>
@@ -5830,6 +6196,36 @@
       <w:suppressLineNumbers/>
     </w:pPr>
   </w:style>
+  <w:style w:type="paragraph" w:styleId="BalloonText">
+    <w:name w:val="Balloon Text"/>
+    <w:basedOn w:val="Normal"/>
+    <w:link w:val="BalloonTextChar"/>
+    <w:uiPriority w:val="99"/>
+    <w:semiHidden/>
+    <w:unhideWhenUsed/>
+    <w:rsid w:val="00287CA6"/>
+    <w:pPr>
+      <w:spacing w:after="0" w:line="240" w:lineRule="auto"/>
+    </w:pPr>
+    <w:rPr>
+      <w:rFonts w:ascii="Segoe UI" w:hAnsi="Segoe UI" w:cs="Segoe UI"/>
+      <w:sz w:val="18"/>
+      <w:szCs w:val="18"/>
+    </w:rPr>
+  </w:style>
+  <w:style w:type="character" w:customStyle="1" w:styleId="BalloonTextChar">
+    <w:name w:val="Balloon Text Char"/>
+    <w:basedOn w:val="DefaultParagraphFont"/>
+    <w:link w:val="BalloonText"/>
+    <w:uiPriority w:val="99"/>
+    <w:semiHidden/>
+    <w:rsid w:val="00287CA6"/>
+    <w:rPr>
+      <w:rFonts w:ascii="Segoe UI" w:hAnsi="Segoe UI" w:cs="Segoe UI"/>
+      <w:sz w:val="18"/>
+      <w:szCs w:val="18"/>
+    </w:rPr>
+  </w:style>
 </w:styles>
 </file>
 

</xml_diff>